<commit_message>
Updated the documentation of Capillary_Transmission function
</commit_message>
<xml_diff>
--- a/Function_Details/Misc/Capillary_Transmission/help.docx
+++ b/Function_Details/Misc/Capillary_Transmission/help.docx
@@ -12,63 +12,395 @@
     </w:p>
     <w:p>
       <w:r>
-        <w:br/>
-        <w:t xml:space="preserve">        Documentation</w:t>
+        <w:rPr>
+          <w:b/>
+          <w:bCs/>
+        </w:rPr>
+        <w:t>Documentation</w:t>
+      </w:r>
+      <w:r>
+        <w:rPr>
+          <w:b/>
+          <w:bCs/>
+        </w:rPr>
+        <w:t xml:space="preserve"> written by</w:t>
+      </w:r>
+      <w:r>
+        <w:t>: Mrinal Bera</w:t>
+      </w:r>
+    </w:p>
+    <w:p>
+      <w:r>
+        <w:rPr>
+          <w:b/>
+          <w:bCs/>
+        </w:rPr>
+        <w:t>Documentation last update</w:t>
+      </w:r>
+      <w:r>
+        <w:t>: July 12, 2024</w:t>
       </w:r>
       <w:r>
         <w:br/>
-        <w:t xml:space="preserve">        Provides the transmission of X-ray through a capillary tube</w:t>
       </w:r>
       <w:r>
-        <w:br/>
-        <w:t xml:space="preserve">        x           : Independent variable in the form of a scalar or an array</w:t>
+        <w:rPr>
+          <w:b/>
+          <w:bCs/>
+        </w:rPr>
+        <w:t>Short Description</w:t>
       </w:r>
       <w:r>
-        <w:br/>
-        <w:t xml:space="preserve">        Xh          : center of the hole in mm if the capillary is mounted within a hole</w:t>
+        <w:t xml:space="preserve">: </w:t>
       </w:r>
       <w:r>
-        <w:br/>
-        <w:t xml:space="preserve">        Dh          : width of hole in mm if the capillary is mounted within a hole</w:t>
+        <w:t xml:space="preserve">Provides </w:t>
       </w:r>
       <w:r>
-        <w:br/>
-        <w:t xml:space="preserve">        Xch         : Center of the capillary tube w.r.t the hole center</w:t>
+        <w:t>X-ray transmission</w:t>
       </w:r>
       <w:r>
-        <w:br/>
-        <w:t xml:space="preserve">        Dc          : Inner diameter of the capillary tube in mm</w:t>
+        <w:t xml:space="preserve"> through a capillary tube</w:t>
       </w:r>
       <w:r>
-        <w:br/>
-        <w:t xml:space="preserve">        tc          : thickness of glass wall in mm</w:t>
+        <w:t xml:space="preserve"> mounted in </w:t>
       </w:r>
       <w:r>
-        <w:br/>
-        <w:t xml:space="preserve">        lc          : absorption length of capillary tube wall in mm</w:t>
+        <w:t xml:space="preserve">a </w:t>
       </w:r>
       <w:r>
-        <w:br/>
-        <w:t xml:space="preserve">        ls          : absorption length of sample inside the capillary tube</w:t>
+        <w:t>holder with a circular window.</w:t>
       </w:r>
+    </w:p>
+    <w:tbl>
+      <w:tblPr>
+        <w:tblStyle w:val="TableGrid"/>
+        <w:tblW w:w="0" w:type="auto"/>
+        <w:tblLook w:val="04A0" w:firstRow="1" w:lastRow="0" w:firstColumn="1" w:lastColumn="0" w:noHBand="0" w:noVBand="1"/>
+      </w:tblPr>
+      <w:tblGrid>
+        <w:gridCol w:w="1548"/>
+        <w:gridCol w:w="7308"/>
+      </w:tblGrid>
+      <w:tr>
+        <w:tc>
+          <w:tcPr>
+            <w:tcW w:w="1548" w:type="dxa"/>
+          </w:tcPr>
+          <w:p>
+            <w:pPr>
+              <w:rPr>
+                <w:b/>
+                <w:bCs/>
+              </w:rPr>
+            </w:pPr>
+            <w:r>
+              <w:rPr>
+                <w:b/>
+                <w:bCs/>
+              </w:rPr>
+              <w:t>Parameters</w:t>
+            </w:r>
+          </w:p>
+        </w:tc>
+        <w:tc>
+          <w:tcPr>
+            <w:tcW w:w="7308" w:type="dxa"/>
+          </w:tcPr>
+          <w:p>
+            <w:pPr>
+              <w:rPr>
+                <w:b/>
+                <w:bCs/>
+              </w:rPr>
+            </w:pPr>
+            <w:r>
+              <w:rPr>
+                <w:b/>
+                <w:bCs/>
+              </w:rPr>
+              <w:t>Description</w:t>
+            </w:r>
+          </w:p>
+        </w:tc>
+      </w:tr>
+      <w:tr>
+        <w:tc>
+          <w:tcPr>
+            <w:tcW w:w="1548" w:type="dxa"/>
+          </w:tcPr>
+          <w:p>
+            <w:r>
+              <w:t>x</w:t>
+            </w:r>
+          </w:p>
+        </w:tc>
+        <w:tc>
+          <w:tcPr>
+            <w:tcW w:w="7308" w:type="dxa"/>
+          </w:tcPr>
+          <w:p>
+            <w:r>
+              <w:t>Independent variable in the form of a scalar or an array</w:t>
+            </w:r>
+          </w:p>
+        </w:tc>
+      </w:tr>
+      <w:tr>
+        <w:tc>
+          <w:tcPr>
+            <w:tcW w:w="1548" w:type="dxa"/>
+          </w:tcPr>
+          <w:p>
+            <w:proofErr w:type="spellStart"/>
+            <w:r>
+              <w:t>Xh</w:t>
+            </w:r>
+            <w:proofErr w:type="spellEnd"/>
+          </w:p>
+        </w:tc>
+        <w:tc>
+          <w:tcPr>
+            <w:tcW w:w="7308" w:type="dxa"/>
+          </w:tcPr>
+          <w:p>
+            <w:r>
+              <w:t>center of the hole in mm if the capillary is mounted within a hole</w:t>
+            </w:r>
+          </w:p>
+        </w:tc>
+      </w:tr>
+      <w:tr>
+        <w:tc>
+          <w:tcPr>
+            <w:tcW w:w="1548" w:type="dxa"/>
+          </w:tcPr>
+          <w:p>
+            <w:r>
+              <w:t>Dh</w:t>
+            </w:r>
+          </w:p>
+        </w:tc>
+        <w:tc>
+          <w:tcPr>
+            <w:tcW w:w="7308" w:type="dxa"/>
+          </w:tcPr>
+          <w:p>
+            <w:r>
+              <w:t>width of hole in mm if the capillary is mounted within a hole</w:t>
+            </w:r>
+          </w:p>
+        </w:tc>
+      </w:tr>
+      <w:tr>
+        <w:tc>
+          <w:tcPr>
+            <w:tcW w:w="1548" w:type="dxa"/>
+          </w:tcPr>
+          <w:p>
+            <w:proofErr w:type="spellStart"/>
+            <w:r>
+              <w:t>Xch</w:t>
+            </w:r>
+            <w:proofErr w:type="spellEnd"/>
+          </w:p>
+        </w:tc>
+        <w:tc>
+          <w:tcPr>
+            <w:tcW w:w="7308" w:type="dxa"/>
+          </w:tcPr>
+          <w:p>
+            <w:r>
+              <w:t>Center of the capillary tube w.r.t the hole center</w:t>
+            </w:r>
+          </w:p>
+        </w:tc>
+      </w:tr>
+      <w:tr>
+        <w:tc>
+          <w:tcPr>
+            <w:tcW w:w="1548" w:type="dxa"/>
+          </w:tcPr>
+          <w:p>
+            <w:r>
+              <w:t>Dc</w:t>
+            </w:r>
+          </w:p>
+        </w:tc>
+        <w:tc>
+          <w:tcPr>
+            <w:tcW w:w="7308" w:type="dxa"/>
+          </w:tcPr>
+          <w:p>
+            <w:r>
+              <w:t>Inner diameter of the capillary tube in mm</w:t>
+            </w:r>
+          </w:p>
+        </w:tc>
+      </w:tr>
+      <w:tr>
+        <w:tc>
+          <w:tcPr>
+            <w:tcW w:w="1548" w:type="dxa"/>
+          </w:tcPr>
+          <w:p>
+            <w:proofErr w:type="spellStart"/>
+            <w:r>
+              <w:t>tc</w:t>
+            </w:r>
+            <w:proofErr w:type="spellEnd"/>
+          </w:p>
+        </w:tc>
+        <w:tc>
+          <w:tcPr>
+            <w:tcW w:w="7308" w:type="dxa"/>
+          </w:tcPr>
+          <w:p>
+            <w:r>
+              <w:t>thickness of glass wall in mm</w:t>
+            </w:r>
+          </w:p>
+        </w:tc>
+      </w:tr>
+      <w:tr>
+        <w:tc>
+          <w:tcPr>
+            <w:tcW w:w="1548" w:type="dxa"/>
+          </w:tcPr>
+          <w:p>
+            <w:r>
+              <w:t>lc</w:t>
+            </w:r>
+          </w:p>
+        </w:tc>
+        <w:tc>
+          <w:tcPr>
+            <w:tcW w:w="7308" w:type="dxa"/>
+          </w:tcPr>
+          <w:p>
+            <w:r>
+              <w:t>absorption length of capillary tube wall in mm</w:t>
+            </w:r>
+          </w:p>
+        </w:tc>
+      </w:tr>
+      <w:tr>
+        <w:tc>
+          <w:tcPr>
+            <w:tcW w:w="1548" w:type="dxa"/>
+          </w:tcPr>
+          <w:p>
+            <w:r>
+              <w:t>ls</w:t>
+            </w:r>
+          </w:p>
+        </w:tc>
+        <w:tc>
+          <w:tcPr>
+            <w:tcW w:w="7308" w:type="dxa"/>
+          </w:tcPr>
+          <w:p>
+            <w:r>
+              <w:t>absorption length of sample inside the capillary tube</w:t>
+            </w:r>
+          </w:p>
+        </w:tc>
+      </w:tr>
+      <w:tr>
+        <w:tc>
+          <w:tcPr>
+            <w:tcW w:w="1548" w:type="dxa"/>
+          </w:tcPr>
+          <w:p>
+            <w:r>
+              <w:t>Db</w:t>
+            </w:r>
+          </w:p>
+        </w:tc>
+        <w:tc>
+          <w:tcPr>
+            <w:tcW w:w="7308" w:type="dxa"/>
+          </w:tcPr>
+          <w:p>
+            <w:r>
+              <w:t>width of the X-ray beam in mm assuming the beam profile to rectangular</w:t>
+            </w:r>
+          </w:p>
+        </w:tc>
+      </w:tr>
+      <w:tr>
+        <w:tc>
+          <w:tcPr>
+            <w:tcW w:w="1548" w:type="dxa"/>
+          </w:tcPr>
+          <w:p>
+            <w:r>
+              <w:t>norm</w:t>
+            </w:r>
+          </w:p>
+        </w:tc>
+        <w:tc>
+          <w:tcPr>
+            <w:tcW w:w="7308" w:type="dxa"/>
+          </w:tcPr>
+          <w:p>
+            <w:r>
+              <w:t>Normalization factor</w:t>
+            </w:r>
+          </w:p>
+        </w:tc>
+      </w:tr>
+      <w:tr>
+        <w:tc>
+          <w:tcPr>
+            <w:tcW w:w="1548" w:type="dxa"/>
+          </w:tcPr>
+          <w:p>
+            <w:proofErr w:type="spellStart"/>
+            <w:r>
+              <w:t>bkg</w:t>
+            </w:r>
+            <w:proofErr w:type="spellEnd"/>
+          </w:p>
+        </w:tc>
+        <w:tc>
+          <w:tcPr>
+            <w:tcW w:w="7308" w:type="dxa"/>
+          </w:tcPr>
+          <w:p>
+            <w:r>
+              <w:t>background</w:t>
+            </w:r>
+          </w:p>
+        </w:tc>
+      </w:tr>
+      <w:tr>
+        <w:tc>
+          <w:tcPr>
+            <w:tcW w:w="1548" w:type="dxa"/>
+          </w:tcPr>
+          <w:p>
+            <w:proofErr w:type="spellStart"/>
+            <w:r>
+              <w:t>Npt</w:t>
+            </w:r>
+            <w:proofErr w:type="spellEnd"/>
+          </w:p>
+        </w:tc>
+        <w:tc>
+          <w:tcPr>
+            <w:tcW w:w="7308" w:type="dxa"/>
+          </w:tcPr>
+          <w:p>
+            <w:r>
+              <w:t>No. of points to be used for beam profile convolution</w:t>
+            </w:r>
+          </w:p>
+        </w:tc>
+      </w:tr>
+    </w:tbl>
+    <w:p>
       <w:r>
-        <w:br/>
-        <w:t xml:space="preserve">        Db          : width of the X-ray beam in mm assuming the beam profile to rectangular</w:t>
-      </w:r>
-      <w:r>
-        <w:br/>
-        <w:t xml:space="preserve">        norm        : Normalization factor</w:t>
-      </w:r>
-      <w:r>
-        <w:br/>
-        <w:t xml:space="preserve">        bkg         : background</w:t>
-      </w:r>
-      <w:r>
-        <w:br/>
-        <w:t xml:space="preserve">        Npt         : No. of points to be used for beam profile convolution</w:t>
-      </w:r>
-      <w:r>
-        <w:br/>
         <w:t xml:space="preserve">        </w:t>
       </w:r>
     </w:p>
@@ -78,6 +410,20 @@
           <w:rFonts w:ascii="Arial" w:hAnsi="Arial" w:cs="Arial"/>
         </w:rPr>
       </w:pPr>
+      <w:r>
+        <w:rPr>
+          <w:rFonts w:ascii="Arial" w:hAnsi="Arial" w:cs="Arial"/>
+          <w:b/>
+          <w:bCs/>
+        </w:rPr>
+        <w:t>Details</w:t>
+      </w:r>
+      <w:r>
+        <w:rPr>
+          <w:rFonts w:ascii="Arial" w:hAnsi="Arial" w:cs="Arial"/>
+        </w:rPr>
+        <w:t xml:space="preserve">: </w:t>
+      </w:r>
       <w:r>
         <w:rPr>
           <w:rFonts w:ascii="Arial" w:hAnsi="Arial" w:cs="Arial"/>
@@ -3376,7 +3722,79 @@
         </w:rPr>
       </w:pPr>
     </w:p>
-    <w:p/>
+    <w:p>
+      <w:pPr>
+        <w:keepNext/>
+      </w:pPr>
+      <w:r>
+        <w:lastRenderedPageBreak/>
+        <w:drawing>
+          <wp:inline distT="0" distB="0" distL="0" distR="0" wp14:anchorId="7EB7698A" wp14:editId="4022E028">
+            <wp:extent cx="5486400" cy="3160395"/>
+            <wp:effectExtent l="0" t="0" r="0" b="1905"/>
+            <wp:docPr id="88718814" name="Picture 1" descr="A screenshot of a computer&#10;&#10;Description automatically generated"/>
+            <wp:cNvGraphicFramePr>
+              <a:graphicFrameLocks xmlns:a="http://schemas.openxmlformats.org/drawingml/2006/main" noChangeAspect="1"/>
+            </wp:cNvGraphicFramePr>
+            <a:graphic xmlns:a="http://schemas.openxmlformats.org/drawingml/2006/main">
+              <a:graphicData uri="http://schemas.openxmlformats.org/drawingml/2006/picture">
+                <pic:pic xmlns:pic="http://schemas.openxmlformats.org/drawingml/2006/picture">
+                  <pic:nvPicPr>
+                    <pic:cNvPr id="88718814" name="Picture 1" descr="A screenshot of a computer&#10;&#10;Description automatically generated"/>
+                    <pic:cNvPicPr/>
+                  </pic:nvPicPr>
+                  <pic:blipFill>
+                    <a:blip r:embed="rId10"/>
+                    <a:stretch>
+                      <a:fillRect/>
+                    </a:stretch>
+                  </pic:blipFill>
+                  <pic:spPr>
+                    <a:xfrm>
+                      <a:off x="0" y="0"/>
+                      <a:ext cx="5486400" cy="3160395"/>
+                    </a:xfrm>
+                    <a:prstGeom prst="rect">
+                      <a:avLst/>
+                    </a:prstGeom>
+                  </pic:spPr>
+                </pic:pic>
+              </a:graphicData>
+            </a:graphic>
+          </wp:inline>
+        </w:drawing>
+      </w:r>
+    </w:p>
+    <w:p>
+      <w:pPr>
+        <w:pStyle w:val="Caption"/>
+        <w:jc w:val="center"/>
+      </w:pPr>
+      <w:r>
+        <w:t xml:space="preserve">Figure </w:t>
+      </w:r>
+      <w:r>
+        <w:fldChar w:fldCharType="begin"/>
+      </w:r>
+      <w:r>
+        <w:instrText xml:space="preserve"> SEQ Figure \* ARABIC </w:instrText>
+      </w:r>
+      <w:r>
+        <w:fldChar w:fldCharType="separate"/>
+      </w:r>
+      <w:r>
+        <w:rPr>
+          <w:noProof/>
+        </w:rPr>
+        <w:t>3</w:t>
+      </w:r>
+      <w:r>
+        <w:fldChar w:fldCharType="end"/>
+      </w:r>
+      <w:r>
+        <w:t xml:space="preserve"> Screenshot of parameters and plots of the function</w:t>
+      </w:r>
+    </w:p>
     <w:sectPr>
       <w:pgSz w:w="12240" w:h="15840"/>
       <w:pgMar w:top="1440" w:right="1800" w:bottom="1440" w:left="1800" w:header="720" w:footer="720" w:gutter="0"/>

</xml_diff>